<commit_message>
Finished up user stories
</commit_message>
<xml_diff>
--- a/Use cases for Team project.docx
+++ b/Use cases for Team project.docx
@@ -56,16 +56,8 @@
         <w:rPr>
           <w:lang w:val="en-US"/>
         </w:rPr>
-        <w:t xml:space="preserve">User selects an </w:t>
-      </w:r>
-      <w:proofErr w:type="gramStart"/>
-      <w:r>
-        <w:rPr>
-          <w:lang w:val="en-US"/>
-        </w:rPr>
-        <w:t>asset</w:t>
-      </w:r>
-      <w:proofErr w:type="gramEnd"/>
+        <w:t>User selects an asset</w:t>
+      </w:r>
     </w:p>
     <w:p>
       <w:pPr>
@@ -82,16 +74,8 @@
         <w:rPr>
           <w:lang w:val="en-US"/>
         </w:rPr>
-        <w:t xml:space="preserve">System displays the asset </w:t>
-      </w:r>
-      <w:proofErr w:type="gramStart"/>
-      <w:r>
-        <w:rPr>
-          <w:lang w:val="en-US"/>
-        </w:rPr>
-        <w:t>metadata</w:t>
-      </w:r>
-      <w:proofErr w:type="gramEnd"/>
+        <w:t>System displays the asset metadata</w:t>
+      </w:r>
     </w:p>
     <w:p>
       <w:pPr>
@@ -108,16 +92,8 @@
         <w:rPr>
           <w:lang w:val="en-US"/>
         </w:rPr>
-        <w:t xml:space="preserve">User can scroll and view all metadata </w:t>
-      </w:r>
-      <w:proofErr w:type="gramStart"/>
-      <w:r>
-        <w:rPr>
-          <w:lang w:val="en-US"/>
-        </w:rPr>
-        <w:t>fields</w:t>
-      </w:r>
-      <w:proofErr w:type="gramEnd"/>
+        <w:t>User can scroll and view all metadata fields</w:t>
+      </w:r>
     </w:p>
     <w:p>
       <w:pPr>
@@ -190,16 +166,8 @@
         <w:rPr>
           <w:lang w:val="en-US"/>
         </w:rPr>
-        <w:t xml:space="preserve">Postconditions: User can see and understand the asset’s </w:t>
-      </w:r>
-      <w:proofErr w:type="gramStart"/>
-      <w:r>
-        <w:rPr>
-          <w:lang w:val="en-US"/>
-        </w:rPr>
-        <w:t>information</w:t>
-      </w:r>
-      <w:proofErr w:type="gramEnd"/>
+        <w:t>Postconditions: User can see and understand the asset’s information</w:t>
+      </w:r>
     </w:p>
     <w:p>
       <w:pPr>
@@ -678,7 +646,7 @@
           <w:noProof/>
         </w:rPr>
         <w:drawing>
-          <wp:anchor distT="0" distB="0" distL="114300" distR="114300" simplePos="0" relativeHeight="251661312" behindDoc="0" locked="0" layoutInCell="1" allowOverlap="1" wp14:anchorId="38CF7A32" wp14:editId="33E29ED0">
+          <wp:anchor distT="0" distB="0" distL="114300" distR="114300" simplePos="0" relativeHeight="251661312" behindDoc="0" locked="0" layoutInCell="1" allowOverlap="1" wp14:anchorId="38CF7A32" wp14:editId="34C51338">
             <wp:simplePos x="0" y="0"/>
             <wp:positionH relativeFrom="margin">
               <wp:align>left</wp:align>
@@ -890,7 +858,19 @@
         <w:rPr>
           <w:noProof/>
         </w:rPr>
-        <w:t>Flow:</w:t>
+        <w:t>Flow</w:t>
+      </w:r>
+      <w:r>
+        <w:rPr>
+          <w:noProof/>
+        </w:rPr>
+        <w:t xml:space="preserve"> of events </w:t>
+      </w:r>
+      <w:r>
+        <w:rPr>
+          <w:noProof/>
+        </w:rPr>
+        <w:t>:</w:t>
       </w:r>
     </w:p>
     <w:p>
@@ -963,61 +943,62 @@
         <w:rPr>
           <w:noProof/>
         </w:rPr>
+        <w:t>Postconditions: Asset is created and added to the database and displayed on the website</w:t>
+      </w:r>
+    </w:p>
+    <w:p>
+      <w:pPr>
+        <w:rPr>
+          <w:noProof/>
+        </w:rPr>
+      </w:pPr>
+      <w:r>
+        <w:rPr>
+          <w:noProof/>
+        </w:rPr>
         <w:drawing>
-          <wp:anchor distT="0" distB="0" distL="114300" distR="114300" simplePos="0" relativeHeight="251675648" behindDoc="0" locked="0" layoutInCell="1" allowOverlap="1" wp14:anchorId="29169ABD" wp14:editId="100C7215">
+          <wp:anchor distT="0" distB="0" distL="114300" distR="114300" simplePos="0" relativeHeight="251675648" behindDoc="0" locked="0" layoutInCell="1" allowOverlap="1" wp14:anchorId="29169ABD" wp14:editId="2783BC41">
             <wp:simplePos x="0" y="0"/>
             <wp:positionH relativeFrom="margin">
-              <wp:posOffset>276446</wp:posOffset>
+              <wp:posOffset>276225</wp:posOffset>
             </wp:positionH>
             <wp:positionV relativeFrom="paragraph">
-              <wp:posOffset>-37288</wp:posOffset>
+              <wp:posOffset>0</wp:posOffset>
             </wp:positionV>
-            <wp:extent cx="5369441" cy="2583185"/>
-            <wp:effectExtent l="0" t="0" r="3175" b="0"/>
+            <wp:extent cx="4400550" cy="2116455"/>
+            <wp:effectExtent l="0" t="0" r="0" b="0"/>
             <wp:wrapThrough wrapText="bothSides">
               <wp:wrapPolygon edited="0">
-                <wp:start x="6208" y="0"/>
-                <wp:lineTo x="2682" y="1274"/>
-                <wp:lineTo x="2453" y="2071"/>
-                <wp:lineTo x="2759" y="2867"/>
-                <wp:lineTo x="2223" y="3186"/>
-                <wp:lineTo x="2682" y="5416"/>
-                <wp:lineTo x="2223" y="6850"/>
-                <wp:lineTo x="2376" y="13062"/>
-                <wp:lineTo x="536" y="13699"/>
-                <wp:lineTo x="383" y="14655"/>
-                <wp:lineTo x="766" y="15611"/>
-                <wp:lineTo x="77" y="15611"/>
-                <wp:lineTo x="77" y="15929"/>
-                <wp:lineTo x="690" y="18159"/>
-                <wp:lineTo x="77" y="20071"/>
-                <wp:lineTo x="77" y="20389"/>
-                <wp:lineTo x="460" y="20708"/>
-                <wp:lineTo x="383" y="21345"/>
-                <wp:lineTo x="5288" y="21345"/>
-                <wp:lineTo x="5365" y="20708"/>
-                <wp:lineTo x="5058" y="19593"/>
-                <wp:lineTo x="4598" y="18159"/>
-                <wp:lineTo x="5212" y="16407"/>
-                <wp:lineTo x="5212" y="15611"/>
-                <wp:lineTo x="4598" y="15611"/>
-                <wp:lineTo x="4982" y="14496"/>
-                <wp:lineTo x="4675" y="13699"/>
-                <wp:lineTo x="3372" y="13062"/>
-                <wp:lineTo x="10347" y="13062"/>
-                <wp:lineTo x="18164" y="11788"/>
-                <wp:lineTo x="18087" y="10513"/>
-                <wp:lineTo x="21230" y="9558"/>
-                <wp:lineTo x="21536" y="8920"/>
-                <wp:lineTo x="21230" y="7965"/>
-                <wp:lineTo x="20616" y="5416"/>
-                <wp:lineTo x="21076" y="5097"/>
-                <wp:lineTo x="21230" y="3982"/>
-                <wp:lineTo x="20923" y="2867"/>
-                <wp:lineTo x="21000" y="2230"/>
-                <wp:lineTo x="20310" y="1593"/>
-                <wp:lineTo x="18087" y="0"/>
-                <wp:lineTo x="6208" y="0"/>
+                <wp:start x="8883" y="0"/>
+                <wp:lineTo x="4488" y="389"/>
+                <wp:lineTo x="2057" y="1361"/>
+                <wp:lineTo x="2244" y="12637"/>
+                <wp:lineTo x="748" y="13415"/>
+                <wp:lineTo x="0" y="14387"/>
+                <wp:lineTo x="0" y="15748"/>
+                <wp:lineTo x="374" y="18859"/>
+                <wp:lineTo x="0" y="20025"/>
+                <wp:lineTo x="561" y="21386"/>
+                <wp:lineTo x="5236" y="21386"/>
+                <wp:lineTo x="5330" y="20997"/>
+                <wp:lineTo x="5143" y="19442"/>
+                <wp:lineTo x="4956" y="18859"/>
+                <wp:lineTo x="5423" y="15165"/>
+                <wp:lineTo x="4488" y="13415"/>
+                <wp:lineTo x="3460" y="12637"/>
+                <wp:lineTo x="13278" y="12637"/>
+                <wp:lineTo x="18234" y="11665"/>
+                <wp:lineTo x="18140" y="9527"/>
+                <wp:lineTo x="21413" y="9527"/>
+                <wp:lineTo x="21506" y="9138"/>
+                <wp:lineTo x="20665" y="6416"/>
+                <wp:lineTo x="21132" y="5249"/>
+                <wp:lineTo x="21226" y="3888"/>
+                <wp:lineTo x="20852" y="3305"/>
+                <wp:lineTo x="21039" y="2333"/>
+                <wp:lineTo x="20104" y="1361"/>
+                <wp:lineTo x="17953" y="0"/>
+                <wp:lineTo x="8883" y="0"/>
               </wp:wrapPolygon>
             </wp:wrapThrough>
             <wp:docPr id="334166978" name="Picture 4" descr="A black screen with white ovals&#10;&#10;Description automatically generated"/>
@@ -1049,7 +1030,7 @@
                   <pic:spPr bwMode="auto">
                     <a:xfrm>
                       <a:off x="0" y="0"/>
-                      <a:ext cx="5375009" cy="2585863"/>
+                      <a:ext cx="4400550" cy="2116455"/>
                     </a:xfrm>
                     <a:prstGeom prst="rect">
                       <a:avLst/>
@@ -1127,13 +1108,6 @@
           <w:noProof/>
         </w:rPr>
       </w:pPr>
-    </w:p>
-    <w:p>
-      <w:pPr>
-        <w:rPr>
-          <w:noProof/>
-        </w:rPr>
-      </w:pPr>
       <w:r>
         <w:rPr>
           <w:noProof/>
@@ -1171,7 +1145,19 @@
         <w:rPr>
           <w:noProof/>
         </w:rPr>
-        <w:t>Flow:</w:t>
+        <w:t>Flow</w:t>
+      </w:r>
+      <w:r>
+        <w:rPr>
+          <w:noProof/>
+        </w:rPr>
+        <w:t xml:space="preserve"> of events </w:t>
+      </w:r>
+      <w:r>
+        <w:rPr>
+          <w:noProof/>
+        </w:rPr>
+        <w:t>:</w:t>
       </w:r>
     </w:p>
     <w:p>
@@ -1250,14 +1236,27 @@
         <w:rPr>
           <w:noProof/>
         </w:rPr>
+        <w:t>Postconditions: All logs are displayed and can be viewed</w:t>
+      </w:r>
+    </w:p>
+    <w:p>
+      <w:pPr>
+        <w:rPr>
+          <w:noProof/>
+        </w:rPr>
+      </w:pPr>
+      <w:r>
+        <w:rPr>
+          <w:noProof/>
+        </w:rPr>
         <w:drawing>
-          <wp:anchor distT="0" distB="0" distL="114300" distR="114300" simplePos="0" relativeHeight="251672576" behindDoc="1" locked="0" layoutInCell="1" allowOverlap="1" wp14:anchorId="0FD4DDA2" wp14:editId="05184B46">
+          <wp:anchor distT="0" distB="0" distL="114300" distR="114300" simplePos="0" relativeHeight="251672576" behindDoc="1" locked="0" layoutInCell="1" allowOverlap="1" wp14:anchorId="0FD4DDA2" wp14:editId="4C871807">
             <wp:simplePos x="0" y="0"/>
             <wp:positionH relativeFrom="margin">
               <wp:align>left</wp:align>
             </wp:positionH>
             <wp:positionV relativeFrom="paragraph">
-              <wp:posOffset>270865</wp:posOffset>
+              <wp:posOffset>80010</wp:posOffset>
             </wp:positionV>
             <wp:extent cx="4944110" cy="2851150"/>
             <wp:effectExtent l="0" t="0" r="8890" b="6350"/>
@@ -1331,7 +1330,6 @@
     </w:p>
     <w:p/>
     <w:p/>
-    <w:p/>
     <w:p>
       <w:r>
         <w:t>Title: Delete Assets</w:t>
@@ -1356,13 +1354,8 @@
         </w:numPr>
       </w:pPr>
       <w:r>
-        <w:t xml:space="preserve">Admin enters assets </w:t>
-      </w:r>
-      <w:proofErr w:type="gramStart"/>
-      <w:r>
-        <w:t>page</w:t>
-      </w:r>
-      <w:proofErr w:type="gramEnd"/>
+        <w:t>Admin enters assets page</w:t>
+      </w:r>
     </w:p>
     <w:p>
       <w:pPr>
@@ -1373,13 +1366,8 @@
         </w:numPr>
       </w:pPr>
       <w:r>
-        <w:t xml:space="preserve">Deletes desired </w:t>
-      </w:r>
-      <w:proofErr w:type="gramStart"/>
-      <w:r>
-        <w:t>asset</w:t>
-      </w:r>
-      <w:proofErr w:type="gramEnd"/>
+        <w:t>Deletes desired asset</w:t>
+      </w:r>
     </w:p>
     <w:p>
       <w:pPr>
@@ -1390,23 +1378,13 @@
         </w:numPr>
       </w:pPr>
       <w:r>
-        <w:t xml:space="preserve">System saves the change to the </w:t>
-      </w:r>
-      <w:proofErr w:type="gramStart"/>
-      <w:r>
-        <w:t>database</w:t>
-      </w:r>
-      <w:proofErr w:type="gramEnd"/>
-    </w:p>
-    <w:p>
-      <w:r>
-        <w:t xml:space="preserve">Postconditions: Asset is deleted from database and no longer displayed on the </w:t>
-      </w:r>
-      <w:proofErr w:type="gramStart"/>
-      <w:r>
-        <w:t>page</w:t>
-      </w:r>
-      <w:proofErr w:type="gramEnd"/>
+        <w:t>System saves the change to the database</w:t>
+      </w:r>
+    </w:p>
+    <w:p>
+      <w:r>
+        <w:t>Postconditions: Asset is deleted from database and no longer displayed on the page</w:t>
+      </w:r>
     </w:p>
     <w:p>
       <w:r>
@@ -1502,12 +1480,9 @@
     </w:p>
     <w:p/>
     <w:p/>
-    <w:p/>
-    <w:p/>
-    <w:p/>
-    <w:p/>
-    <w:p>
-      <w:r>
+    <w:p>
+      <w:r>
+        <w:lastRenderedPageBreak/>
         <w:t>Title: Viewing assets</w:t>
       </w:r>
     </w:p>
@@ -1530,13 +1505,8 @@
         </w:numPr>
       </w:pPr>
       <w:r>
-        <w:t xml:space="preserve"> User enters assets </w:t>
-      </w:r>
-      <w:proofErr w:type="gramStart"/>
-      <w:r>
-        <w:t>page</w:t>
-      </w:r>
-      <w:proofErr w:type="gramEnd"/>
+        <w:t xml:space="preserve"> User enters assets page</w:t>
+      </w:r>
     </w:p>
     <w:p>
       <w:pPr>
@@ -1547,13 +1517,13 @@
         </w:numPr>
       </w:pPr>
       <w:r>
-        <w:t xml:space="preserve">User can view all the </w:t>
-      </w:r>
-      <w:proofErr w:type="gramStart"/>
-      <w:r>
-        <w:t>assets</w:t>
-      </w:r>
-      <w:proofErr w:type="gramEnd"/>
+        <w:t>User can view all the assets</w:t>
+      </w:r>
+    </w:p>
+    <w:p>
+      <w:r>
+        <w:t>Postconditions: All assets are displayed on the page</w:t>
+      </w:r>
     </w:p>
     <w:p>
       <w:r>
@@ -1754,11 +1724,6 @@
       </w:r>
     </w:p>
     <w:p/>
-    <w:p>
-      <w:r>
-        <w:br w:type="page"/>
-      </w:r>
-    </w:p>
     <w:p/>
     <w:p/>
     <w:p/>
@@ -1766,22 +1731,92 @@
     <w:p/>
     <w:p/>
     <w:p/>
+    <w:p/>
+    <w:p/>
+    <w:p>
+      <w:r>
+        <w:t>Title: Use discussion board</w:t>
+      </w:r>
+    </w:p>
+    <w:p>
+      <w:r>
+        <w:t>Preconditions: Anyone is logged in</w:t>
+      </w:r>
+    </w:p>
+    <w:p>
+      <w:r>
+        <w:t>Flow of events:</w:t>
+      </w:r>
+    </w:p>
+    <w:p>
+      <w:pPr>
+        <w:pStyle w:val="ListParagraph"/>
+        <w:numPr>
+          <w:ilvl w:val="0"/>
+          <w:numId w:val="9"/>
+        </w:numPr>
+      </w:pPr>
+      <w:r>
+        <w:t>User logs in</w:t>
+      </w:r>
+    </w:p>
+    <w:p>
+      <w:pPr>
+        <w:pStyle w:val="ListParagraph"/>
+        <w:numPr>
+          <w:ilvl w:val="0"/>
+          <w:numId w:val="9"/>
+        </w:numPr>
+      </w:pPr>
+      <w:r>
+        <w:t>Navigates to asset page and selects desired asset</w:t>
+      </w:r>
+    </w:p>
+    <w:p>
+      <w:pPr>
+        <w:pStyle w:val="ListParagraph"/>
+        <w:numPr>
+          <w:ilvl w:val="0"/>
+          <w:numId w:val="9"/>
+        </w:numPr>
+      </w:pPr>
+      <w:r>
+        <w:t>User selects discussion board option</w:t>
+      </w:r>
+    </w:p>
+    <w:p>
+      <w:pPr>
+        <w:pStyle w:val="ListParagraph"/>
+        <w:numPr>
+          <w:ilvl w:val="0"/>
+          <w:numId w:val="9"/>
+        </w:numPr>
+      </w:pPr>
+      <w:r>
+        <w:t>User can read or send messages on that asset’s discussion board</w:t>
+      </w:r>
+    </w:p>
+    <w:p>
+      <w:r>
+        <w:t xml:space="preserve">Postconditions: Discussion board pop up will open and can be used </w:t>
+      </w:r>
+    </w:p>
     <w:p>
       <w:r>
         <w:rPr>
           <w:noProof/>
         </w:rPr>
         <w:drawing>
-          <wp:anchor distT="0" distB="0" distL="114300" distR="114300" simplePos="0" relativeHeight="251679744" behindDoc="0" locked="0" layoutInCell="1" allowOverlap="1" wp14:anchorId="1A4E57BC" wp14:editId="4A888364">
+          <wp:anchor distT="0" distB="0" distL="114300" distR="114300" simplePos="0" relativeHeight="251682816" behindDoc="1" locked="0" layoutInCell="1" allowOverlap="1" wp14:anchorId="1627EE62" wp14:editId="38B6DBEF">
             <wp:simplePos x="0" y="0"/>
             <wp:positionH relativeFrom="column">
-              <wp:posOffset>-66675</wp:posOffset>
+              <wp:posOffset>-59690</wp:posOffset>
             </wp:positionH>
             <wp:positionV relativeFrom="paragraph">
-              <wp:posOffset>62230</wp:posOffset>
+              <wp:posOffset>57150</wp:posOffset>
             </wp:positionV>
             <wp:extent cx="5731510" cy="1711325"/>
-            <wp:effectExtent l="0" t="0" r="0" b="0"/>
+            <wp:effectExtent l="0" t="0" r="2540" b="0"/>
             <wp:wrapThrough wrapText="bothSides">
               <wp:wrapPolygon edited="0">
                 <wp:start x="4523" y="0"/>
@@ -1793,7 +1828,7 @@
                 <wp:lineTo x="718" y="8175"/>
                 <wp:lineTo x="144" y="12022"/>
                 <wp:lineTo x="0" y="13465"/>
-                <wp:lineTo x="503" y="14427"/>
+                <wp:lineTo x="359" y="14427"/>
                 <wp:lineTo x="4523" y="15869"/>
                 <wp:lineTo x="4523" y="21159"/>
                 <wp:lineTo x="17733" y="21159"/>
@@ -1811,7 +1846,7 @@
                 <wp:lineTo x="4523" y="0"/>
               </wp:wrapPolygon>
             </wp:wrapThrough>
-            <wp:docPr id="741431087" name="Picture 6" descr="A group of white ovals with black text&#10;&#10;Description automatically generated"/>
+            <wp:docPr id="767487970" name="Picture 2" descr="A group of white ovals with black text&#10;&#10;Description automatically generated"/>
             <wp:cNvGraphicFramePr>
               <a:graphicFrameLocks xmlns:a="http://schemas.openxmlformats.org/drawingml/2006/main" noChangeAspect="1"/>
             </wp:cNvGraphicFramePr>
@@ -1819,7 +1854,7 @@
               <a:graphicData uri="http://schemas.openxmlformats.org/drawingml/2006/picture">
                 <pic:pic xmlns:pic="http://schemas.openxmlformats.org/drawingml/2006/picture">
                   <pic:nvPicPr>
-                    <pic:cNvPr id="741431087" name="Picture 6" descr="A group of white ovals with black text&#10;&#10;Description automatically generated"/>
+                    <pic:cNvPr id="767487970" name="Picture 2" descr="A group of white ovals with black text&#10;&#10;Description automatically generated"/>
                     <pic:cNvPicPr>
                       <a:picLocks noChangeAspect="1" noChangeArrowheads="1"/>
                     </pic:cNvPicPr>
@@ -1856,9 +1891,297 @@
           </wp:anchor>
         </w:drawing>
       </w:r>
+      <w:r>
+        <w:br w:type="page"/>
+      </w:r>
     </w:p>
     <w:p/>
     <w:p/>
+    <w:p>
+      <w:r>
+        <w:t>Title: Managing Asset Types</w:t>
+      </w:r>
+    </w:p>
+    <w:p>
+      <w:r>
+        <w:t>Preconditions: Must be logged in as an administrator</w:t>
+      </w:r>
+    </w:p>
+    <w:p>
+      <w:r>
+        <w:t>Flow of events:</w:t>
+      </w:r>
+    </w:p>
+    <w:p>
+      <w:pPr>
+        <w:pStyle w:val="ListParagraph"/>
+        <w:numPr>
+          <w:ilvl w:val="0"/>
+          <w:numId w:val="10"/>
+        </w:numPr>
+      </w:pPr>
+      <w:r>
+        <w:t>Admin logs in</w:t>
+      </w:r>
+    </w:p>
+    <w:p>
+      <w:pPr>
+        <w:pStyle w:val="ListParagraph"/>
+        <w:numPr>
+          <w:ilvl w:val="0"/>
+          <w:numId w:val="10"/>
+        </w:numPr>
+      </w:pPr>
+      <w:r>
+        <w:t>Navigates to asset type page</w:t>
+      </w:r>
+    </w:p>
+    <w:p>
+      <w:pPr>
+        <w:pStyle w:val="ListParagraph"/>
+        <w:numPr>
+          <w:ilvl w:val="0"/>
+          <w:numId w:val="10"/>
+        </w:numPr>
+      </w:pPr>
+      <w:r>
+        <w:t>On this page, the administrator can create, delete and edit asset types</w:t>
+      </w:r>
+    </w:p>
+    <w:p>
+      <w:r>
+        <w:t>Postconditions: The desired asset type will be created, modified or deleted and can be used when creating assets</w:t>
+      </w:r>
+    </w:p>
+    <w:p>
+      <w:r>
+        <w:rPr>
+          <w:noProof/>
+        </w:rPr>
+        <w:drawing>
+          <wp:anchor distT="0" distB="0" distL="114300" distR="114300" simplePos="0" relativeHeight="251679744" behindDoc="0" locked="0" layoutInCell="1" allowOverlap="1" wp14:anchorId="1A4E57BC" wp14:editId="425F47C2">
+            <wp:simplePos x="0" y="0"/>
+            <wp:positionH relativeFrom="margin">
+              <wp:align>right</wp:align>
+            </wp:positionH>
+            <wp:positionV relativeFrom="paragraph">
+              <wp:posOffset>10160</wp:posOffset>
+            </wp:positionV>
+            <wp:extent cx="5731510" cy="1711325"/>
+            <wp:effectExtent l="0" t="0" r="0" b="0"/>
+            <wp:wrapThrough wrapText="bothSides">
+              <wp:wrapPolygon edited="0">
+                <wp:start x="4595" y="0"/>
+                <wp:lineTo x="933" y="1924"/>
+                <wp:lineTo x="359" y="2404"/>
+                <wp:lineTo x="431" y="4328"/>
+                <wp:lineTo x="144" y="5530"/>
+                <wp:lineTo x="215" y="6492"/>
+                <wp:lineTo x="718" y="8175"/>
+                <wp:lineTo x="144" y="12022"/>
+                <wp:lineTo x="72" y="13946"/>
+                <wp:lineTo x="2226" y="15869"/>
+                <wp:lineTo x="4523" y="15869"/>
+                <wp:lineTo x="4523" y="21159"/>
+                <wp:lineTo x="17733" y="21159"/>
+                <wp:lineTo x="17733" y="19717"/>
+                <wp:lineTo x="18379" y="19717"/>
+                <wp:lineTo x="21466" y="16591"/>
+                <wp:lineTo x="21466" y="15869"/>
+                <wp:lineTo x="20676" y="12022"/>
+                <wp:lineTo x="20461" y="8175"/>
+                <wp:lineTo x="21107" y="8175"/>
+                <wp:lineTo x="21179" y="6973"/>
+                <wp:lineTo x="20892" y="3847"/>
+                <wp:lineTo x="19743" y="2404"/>
+                <wp:lineTo x="17661" y="0"/>
+                <wp:lineTo x="4595" y="0"/>
+              </wp:wrapPolygon>
+            </wp:wrapThrough>
+            <wp:docPr id="741431087" name="Picture 6" descr="A group of white ovals with black text&#10;&#10;Description automatically generated"/>
+            <wp:cNvGraphicFramePr>
+              <a:graphicFrameLocks xmlns:a="http://schemas.openxmlformats.org/drawingml/2006/main" noChangeAspect="1"/>
+            </wp:cNvGraphicFramePr>
+            <a:graphic xmlns:a="http://schemas.openxmlformats.org/drawingml/2006/main">
+              <a:graphicData uri="http://schemas.openxmlformats.org/drawingml/2006/picture">
+                <pic:pic xmlns:pic="http://schemas.openxmlformats.org/drawingml/2006/picture">
+                  <pic:nvPicPr>
+                    <pic:cNvPr id="741431087" name="Picture 6" descr="A group of white ovals with black text&#10;&#10;Description automatically generated"/>
+                    <pic:cNvPicPr>
+                      <a:picLocks noChangeAspect="1" noChangeArrowheads="1"/>
+                    </pic:cNvPicPr>
+                  </pic:nvPicPr>
+                  <pic:blipFill>
+                    <a:blip r:embed="rId16" cstate="print">
+                      <a:extLst>
+                        <a:ext uri="{28A0092B-C50C-407E-A947-70E740481C1C}">
+                          <a14:useLocalDpi xmlns:a14="http://schemas.microsoft.com/office/drawing/2010/main" val="0"/>
+                        </a:ext>
+                      </a:extLst>
+                    </a:blip>
+                    <a:srcRect/>
+                    <a:stretch>
+                      <a:fillRect/>
+                    </a:stretch>
+                  </pic:blipFill>
+                  <pic:spPr bwMode="auto">
+                    <a:xfrm>
+                      <a:off x="0" y="0"/>
+                      <a:ext cx="5731510" cy="1711325"/>
+                    </a:xfrm>
+                    <a:prstGeom prst="rect">
+                      <a:avLst/>
+                    </a:prstGeom>
+                    <a:noFill/>
+                    <a:ln>
+                      <a:noFill/>
+                    </a:ln>
+                  </pic:spPr>
+                </pic:pic>
+              </a:graphicData>
+            </a:graphic>
+          </wp:anchor>
+        </w:drawing>
+      </w:r>
+    </w:p>
+    <w:p/>
+    <w:p/>
+    <w:p>
+      <w:r>
+        <w:t>Title: View all dependencies</w:t>
+      </w:r>
+    </w:p>
+    <w:p>
+      <w:r>
+        <w:t>Preconditions: Anyone must be logged in</w:t>
+      </w:r>
+    </w:p>
+    <w:p>
+      <w:r>
+        <w:t>Flow of events:</w:t>
+      </w:r>
+    </w:p>
+    <w:p>
+      <w:pPr>
+        <w:pStyle w:val="ListParagraph"/>
+        <w:numPr>
+          <w:ilvl w:val="0"/>
+          <w:numId w:val="11"/>
+        </w:numPr>
+      </w:pPr>
+      <w:r>
+        <w:t>User should log in</w:t>
+      </w:r>
+    </w:p>
+    <w:p>
+      <w:pPr>
+        <w:pStyle w:val="ListParagraph"/>
+        <w:numPr>
+          <w:ilvl w:val="0"/>
+          <w:numId w:val="11"/>
+        </w:numPr>
+      </w:pPr>
+      <w:r>
+        <w:t>Navigate to the dependencies page</w:t>
+      </w:r>
+    </w:p>
+    <w:p>
+      <w:r>
+        <w:t>Postconditions: All dependencies are displayed on the screen</w:t>
+      </w:r>
+    </w:p>
+    <w:p>
+      <w:r>
+        <w:rPr>
+          <w:noProof/>
+        </w:rPr>
+        <w:drawing>
+          <wp:anchor distT="0" distB="0" distL="114300" distR="114300" simplePos="0" relativeHeight="251683840" behindDoc="0" locked="0" layoutInCell="1" allowOverlap="1" wp14:anchorId="077380BB" wp14:editId="05CD13F8">
+            <wp:simplePos x="0" y="0"/>
+            <wp:positionH relativeFrom="column">
+              <wp:posOffset>180975</wp:posOffset>
+            </wp:positionH>
+            <wp:positionV relativeFrom="paragraph">
+              <wp:posOffset>2540</wp:posOffset>
+            </wp:positionV>
+            <wp:extent cx="5731510" cy="1853565"/>
+            <wp:effectExtent l="0" t="0" r="0" b="0"/>
+            <wp:wrapThrough wrapText="bothSides">
+              <wp:wrapPolygon edited="0">
+                <wp:start x="5743" y="222"/>
+                <wp:lineTo x="1005" y="1998"/>
+                <wp:lineTo x="431" y="2442"/>
+                <wp:lineTo x="503" y="4218"/>
+                <wp:lineTo x="144" y="5550"/>
+                <wp:lineTo x="144" y="5994"/>
+                <wp:lineTo x="790" y="7770"/>
+                <wp:lineTo x="72" y="13098"/>
+                <wp:lineTo x="431" y="14208"/>
+                <wp:lineTo x="5672" y="14874"/>
+                <wp:lineTo x="5743" y="21089"/>
+                <wp:lineTo x="17661" y="21089"/>
+                <wp:lineTo x="17661" y="18425"/>
+                <wp:lineTo x="21322" y="16206"/>
+                <wp:lineTo x="21466" y="14874"/>
+                <wp:lineTo x="21035" y="14874"/>
+                <wp:lineTo x="21107" y="13986"/>
+                <wp:lineTo x="20533" y="11322"/>
+                <wp:lineTo x="20317" y="7770"/>
+                <wp:lineTo x="21035" y="7770"/>
+                <wp:lineTo x="21179" y="6660"/>
+                <wp:lineTo x="20820" y="4218"/>
+                <wp:lineTo x="20963" y="3330"/>
+                <wp:lineTo x="20317" y="2664"/>
+                <wp:lineTo x="17661" y="222"/>
+                <wp:lineTo x="5743" y="222"/>
+              </wp:wrapPolygon>
+            </wp:wrapThrough>
+            <wp:docPr id="911058814" name="Picture 3" descr="A black background with white ovals&#10;&#10;Description automatically generated"/>
+            <wp:cNvGraphicFramePr>
+              <a:graphicFrameLocks xmlns:a="http://schemas.openxmlformats.org/drawingml/2006/main" noChangeAspect="1"/>
+            </wp:cNvGraphicFramePr>
+            <a:graphic xmlns:a="http://schemas.openxmlformats.org/drawingml/2006/main">
+              <a:graphicData uri="http://schemas.openxmlformats.org/drawingml/2006/picture">
+                <pic:pic xmlns:pic="http://schemas.openxmlformats.org/drawingml/2006/picture">
+                  <pic:nvPicPr>
+                    <pic:cNvPr id="911058814" name="Picture 3" descr="A black background with white ovals&#10;&#10;Description automatically generated"/>
+                    <pic:cNvPicPr>
+                      <a:picLocks noChangeAspect="1" noChangeArrowheads="1"/>
+                    </pic:cNvPicPr>
+                  </pic:nvPicPr>
+                  <pic:blipFill>
+                    <a:blip r:embed="rId17" cstate="print">
+                      <a:extLst>
+                        <a:ext uri="{28A0092B-C50C-407E-A947-70E740481C1C}">
+                          <a14:useLocalDpi xmlns:a14="http://schemas.microsoft.com/office/drawing/2010/main" val="0"/>
+                        </a:ext>
+                      </a:extLst>
+                    </a:blip>
+                    <a:srcRect/>
+                    <a:stretch>
+                      <a:fillRect/>
+                    </a:stretch>
+                  </pic:blipFill>
+                  <pic:spPr bwMode="auto">
+                    <a:xfrm>
+                      <a:off x="0" y="0"/>
+                      <a:ext cx="5731510" cy="1853565"/>
+                    </a:xfrm>
+                    <a:prstGeom prst="rect">
+                      <a:avLst/>
+                    </a:prstGeom>
+                    <a:noFill/>
+                    <a:ln>
+                      <a:noFill/>
+                    </a:ln>
+                  </pic:spPr>
+                </pic:pic>
+              </a:graphicData>
+            </a:graphic>
+          </wp:anchor>
+        </w:drawing>
+      </w:r>
+    </w:p>
     <w:p/>
     <w:p/>
     <w:p/>
@@ -1942,6 +2265,95 @@
 <file path=word/numbering.xml><?xml version="1.0" encoding="utf-8"?>
 <w:numbering xmlns:wpc="http://schemas.microsoft.com/office/word/2010/wordprocessingCanvas" xmlns:cx="http://schemas.microsoft.com/office/drawing/2014/chartex" xmlns:cx1="http://schemas.microsoft.com/office/drawing/2015/9/8/chartex" xmlns:cx2="http://schemas.microsoft.com/office/drawing/2015/10/21/chartex" xmlns:cx3="http://schemas.microsoft.com/office/drawing/2016/5/9/chartex" xmlns:cx4="http://schemas.microsoft.com/office/drawing/2016/5/10/chartex" xmlns:cx5="http://schemas.microsoft.com/office/drawing/2016/5/11/chartex" xmlns:cx6="http://schemas.microsoft.com/office/drawing/2016/5/12/chartex" xmlns:cx7="http://schemas.microsoft.com/office/drawing/2016/5/13/chartex" xmlns:cx8="http://schemas.microsoft.com/office/drawing/2016/5/14/chartex" xmlns:mc="http://schemas.openxmlformats.org/markup-compatibility/2006" xmlns:aink="http://schemas.microsoft.com/office/drawing/2016/ink" xmlns:am3d="http://schemas.microsoft.com/office/drawing/2017/model3d" xmlns:o="urn:schemas-microsoft-com:office:office" xmlns:oel="http://schemas.microsoft.com/office/2019/extlst" xmlns:r="http://schemas.openxmlformats.org/officeDocument/2006/relationships" xmlns:m="http://schemas.openxmlformats.org/officeDocument/2006/math" xmlns:v="urn:schemas-microsoft-com:vml" xmlns:wp14="http://schemas.microsoft.com/office/word/2010/wordprocessingDrawing" xmlns:wp="http://schemas.openxmlformats.org/drawingml/2006/wordprocessingDrawing" xmlns:w10="urn:schemas-microsoft-com:office:word" xmlns:w="http://schemas.openxmlformats.org/wordprocessingml/2006/main" xmlns:w14="http://schemas.microsoft.com/office/word/2010/wordml" xmlns:w15="http://schemas.microsoft.com/office/word/2012/wordml" xmlns:w16cex="http://schemas.microsoft.com/office/word/2018/wordml/cex" xmlns:w16cid="http://schemas.microsoft.com/office/word/2016/wordml/cid" xmlns:w16="http://schemas.microsoft.com/office/word/2018/wordml" xmlns:w16du="http://schemas.microsoft.com/office/word/2023/wordml/word16du" xmlns:w16sdtdh="http://schemas.microsoft.com/office/word/2020/wordml/sdtdatahash" xmlns:w16se="http://schemas.microsoft.com/office/word/2015/wordml/symex" xmlns:wpg="http://schemas.microsoft.com/office/word/2010/wordprocessingGroup" xmlns:wpi="http://schemas.microsoft.com/office/word/2010/wordprocessingInk" xmlns:wne="http://schemas.microsoft.com/office/word/2006/wordml" xmlns:wps="http://schemas.microsoft.com/office/word/2010/wordprocessingShape" mc:Ignorable="w14 w15 w16se w16cid w16 w16cex w16sdtdh w16du wp14">
   <w:abstractNum w:abstractNumId="0" w15:restartNumberingAfterBreak="0">
+    <w:nsid w:val="033F330F"/>
+    <w:multiLevelType w:val="hybridMultilevel"/>
+    <w:tmpl w:val="2E6AED88"/>
+    <w:lvl w:ilvl="0" w:tplc="0809000F">
+      <w:start w:val="1"/>
+      <w:numFmt w:val="decimal"/>
+      <w:lvlText w:val="%1."/>
+      <w:lvlJc w:val="left"/>
+      <w:pPr>
+        <w:ind w:left="720" w:hanging="360"/>
+      </w:pPr>
+      <w:rPr>
+        <w:rFonts w:hint="default"/>
+      </w:rPr>
+    </w:lvl>
+    <w:lvl w:ilvl="1" w:tplc="08090019" w:tentative="1">
+      <w:start w:val="1"/>
+      <w:numFmt w:val="lowerLetter"/>
+      <w:lvlText w:val="%2."/>
+      <w:lvlJc w:val="left"/>
+      <w:pPr>
+        <w:ind w:left="1440" w:hanging="360"/>
+      </w:pPr>
+    </w:lvl>
+    <w:lvl w:ilvl="2" w:tplc="0809001B" w:tentative="1">
+      <w:start w:val="1"/>
+      <w:numFmt w:val="lowerRoman"/>
+      <w:lvlText w:val="%3."/>
+      <w:lvlJc w:val="right"/>
+      <w:pPr>
+        <w:ind w:left="2160" w:hanging="180"/>
+      </w:pPr>
+    </w:lvl>
+    <w:lvl w:ilvl="3" w:tplc="0809000F" w:tentative="1">
+      <w:start w:val="1"/>
+      <w:numFmt w:val="decimal"/>
+      <w:lvlText w:val="%4."/>
+      <w:lvlJc w:val="left"/>
+      <w:pPr>
+        <w:ind w:left="2880" w:hanging="360"/>
+      </w:pPr>
+    </w:lvl>
+    <w:lvl w:ilvl="4" w:tplc="08090019" w:tentative="1">
+      <w:start w:val="1"/>
+      <w:numFmt w:val="lowerLetter"/>
+      <w:lvlText w:val="%5."/>
+      <w:lvlJc w:val="left"/>
+      <w:pPr>
+        <w:ind w:left="3600" w:hanging="360"/>
+      </w:pPr>
+    </w:lvl>
+    <w:lvl w:ilvl="5" w:tplc="0809001B" w:tentative="1">
+      <w:start w:val="1"/>
+      <w:numFmt w:val="lowerRoman"/>
+      <w:lvlText w:val="%6."/>
+      <w:lvlJc w:val="right"/>
+      <w:pPr>
+        <w:ind w:left="4320" w:hanging="180"/>
+      </w:pPr>
+    </w:lvl>
+    <w:lvl w:ilvl="6" w:tplc="0809000F" w:tentative="1">
+      <w:start w:val="1"/>
+      <w:numFmt w:val="decimal"/>
+      <w:lvlText w:val="%7."/>
+      <w:lvlJc w:val="left"/>
+      <w:pPr>
+        <w:ind w:left="5040" w:hanging="360"/>
+      </w:pPr>
+    </w:lvl>
+    <w:lvl w:ilvl="7" w:tplc="08090019" w:tentative="1">
+      <w:start w:val="1"/>
+      <w:numFmt w:val="lowerLetter"/>
+      <w:lvlText w:val="%8."/>
+      <w:lvlJc w:val="left"/>
+      <w:pPr>
+        <w:ind w:left="5760" w:hanging="360"/>
+      </w:pPr>
+    </w:lvl>
+    <w:lvl w:ilvl="8" w:tplc="0809001B" w:tentative="1">
+      <w:start w:val="1"/>
+      <w:numFmt w:val="lowerRoman"/>
+      <w:lvlText w:val="%9."/>
+      <w:lvlJc w:val="right"/>
+      <w:pPr>
+        <w:ind w:left="6480" w:hanging="180"/>
+      </w:pPr>
+    </w:lvl>
+  </w:abstractNum>
+  <w:abstractNum w:abstractNumId="1" w15:restartNumberingAfterBreak="0">
     <w:nsid w:val="07DE0230"/>
     <w:multiLevelType w:val="hybridMultilevel"/>
     <w:tmpl w:val="D2F82FAA"/>
@@ -2030,7 +2442,7 @@
       </w:pPr>
     </w:lvl>
   </w:abstractNum>
-  <w:abstractNum w:abstractNumId="1" w15:restartNumberingAfterBreak="0">
+  <w:abstractNum w:abstractNumId="2" w15:restartNumberingAfterBreak="0">
     <w:nsid w:val="11675B0A"/>
     <w:multiLevelType w:val="hybridMultilevel"/>
     <w:tmpl w:val="ED5C79E8"/>
@@ -2119,7 +2531,7 @@
       </w:pPr>
     </w:lvl>
   </w:abstractNum>
-  <w:abstractNum w:abstractNumId="2" w15:restartNumberingAfterBreak="0">
+  <w:abstractNum w:abstractNumId="3" w15:restartNumberingAfterBreak="0">
     <w:nsid w:val="2A5A7F8E"/>
     <w:multiLevelType w:val="hybridMultilevel"/>
     <w:tmpl w:val="232E1414"/>
@@ -2208,7 +2620,7 @@
       </w:pPr>
     </w:lvl>
   </w:abstractNum>
-  <w:abstractNum w:abstractNumId="3" w15:restartNumberingAfterBreak="0">
+  <w:abstractNum w:abstractNumId="4" w15:restartNumberingAfterBreak="0">
     <w:nsid w:val="349A4567"/>
     <w:multiLevelType w:val="hybridMultilevel"/>
     <w:tmpl w:val="232E1414"/>
@@ -2297,7 +2709,96 @@
       </w:pPr>
     </w:lvl>
   </w:abstractNum>
-  <w:abstractNum w:abstractNumId="4" w15:restartNumberingAfterBreak="0">
+  <w:abstractNum w:abstractNumId="5" w15:restartNumberingAfterBreak="0">
+    <w:nsid w:val="4B872EEB"/>
+    <w:multiLevelType w:val="hybridMultilevel"/>
+    <w:tmpl w:val="4E162AE2"/>
+    <w:lvl w:ilvl="0" w:tplc="0809000F">
+      <w:start w:val="1"/>
+      <w:numFmt w:val="decimal"/>
+      <w:lvlText w:val="%1."/>
+      <w:lvlJc w:val="left"/>
+      <w:pPr>
+        <w:ind w:left="720" w:hanging="360"/>
+      </w:pPr>
+      <w:rPr>
+        <w:rFonts w:hint="default"/>
+      </w:rPr>
+    </w:lvl>
+    <w:lvl w:ilvl="1" w:tplc="08090019" w:tentative="1">
+      <w:start w:val="1"/>
+      <w:numFmt w:val="lowerLetter"/>
+      <w:lvlText w:val="%2."/>
+      <w:lvlJc w:val="left"/>
+      <w:pPr>
+        <w:ind w:left="1440" w:hanging="360"/>
+      </w:pPr>
+    </w:lvl>
+    <w:lvl w:ilvl="2" w:tplc="0809001B" w:tentative="1">
+      <w:start w:val="1"/>
+      <w:numFmt w:val="lowerRoman"/>
+      <w:lvlText w:val="%3."/>
+      <w:lvlJc w:val="right"/>
+      <w:pPr>
+        <w:ind w:left="2160" w:hanging="180"/>
+      </w:pPr>
+    </w:lvl>
+    <w:lvl w:ilvl="3" w:tplc="0809000F" w:tentative="1">
+      <w:start w:val="1"/>
+      <w:numFmt w:val="decimal"/>
+      <w:lvlText w:val="%4."/>
+      <w:lvlJc w:val="left"/>
+      <w:pPr>
+        <w:ind w:left="2880" w:hanging="360"/>
+      </w:pPr>
+    </w:lvl>
+    <w:lvl w:ilvl="4" w:tplc="08090019" w:tentative="1">
+      <w:start w:val="1"/>
+      <w:numFmt w:val="lowerLetter"/>
+      <w:lvlText w:val="%5."/>
+      <w:lvlJc w:val="left"/>
+      <w:pPr>
+        <w:ind w:left="3600" w:hanging="360"/>
+      </w:pPr>
+    </w:lvl>
+    <w:lvl w:ilvl="5" w:tplc="0809001B" w:tentative="1">
+      <w:start w:val="1"/>
+      <w:numFmt w:val="lowerRoman"/>
+      <w:lvlText w:val="%6."/>
+      <w:lvlJc w:val="right"/>
+      <w:pPr>
+        <w:ind w:left="4320" w:hanging="180"/>
+      </w:pPr>
+    </w:lvl>
+    <w:lvl w:ilvl="6" w:tplc="0809000F" w:tentative="1">
+      <w:start w:val="1"/>
+      <w:numFmt w:val="decimal"/>
+      <w:lvlText w:val="%7."/>
+      <w:lvlJc w:val="left"/>
+      <w:pPr>
+        <w:ind w:left="5040" w:hanging="360"/>
+      </w:pPr>
+    </w:lvl>
+    <w:lvl w:ilvl="7" w:tplc="08090019" w:tentative="1">
+      <w:start w:val="1"/>
+      <w:numFmt w:val="lowerLetter"/>
+      <w:lvlText w:val="%8."/>
+      <w:lvlJc w:val="left"/>
+      <w:pPr>
+        <w:ind w:left="5760" w:hanging="360"/>
+      </w:pPr>
+    </w:lvl>
+    <w:lvl w:ilvl="8" w:tplc="0809001B" w:tentative="1">
+      <w:start w:val="1"/>
+      <w:numFmt w:val="lowerRoman"/>
+      <w:lvlText w:val="%9."/>
+      <w:lvlJc w:val="right"/>
+      <w:pPr>
+        <w:ind w:left="6480" w:hanging="180"/>
+      </w:pPr>
+    </w:lvl>
+  </w:abstractNum>
+  <w:abstractNum w:abstractNumId="6" w15:restartNumberingAfterBreak="0">
     <w:nsid w:val="4E096C72"/>
     <w:multiLevelType w:val="hybridMultilevel"/>
     <w:tmpl w:val="17463FE8"/>
@@ -2386,7 +2887,7 @@
       </w:pPr>
     </w:lvl>
   </w:abstractNum>
-  <w:abstractNum w:abstractNumId="5" w15:restartNumberingAfterBreak="0">
+  <w:abstractNum w:abstractNumId="7" w15:restartNumberingAfterBreak="0">
     <w:nsid w:val="525955D5"/>
     <w:multiLevelType w:val="hybridMultilevel"/>
     <w:tmpl w:val="300EE232"/>
@@ -2475,7 +2976,7 @@
       </w:pPr>
     </w:lvl>
   </w:abstractNum>
-  <w:abstractNum w:abstractNumId="6" w15:restartNumberingAfterBreak="0">
+  <w:abstractNum w:abstractNumId="8" w15:restartNumberingAfterBreak="0">
     <w:nsid w:val="52734BF8"/>
     <w:multiLevelType w:val="hybridMultilevel"/>
     <w:tmpl w:val="83141F1E"/>
@@ -2564,7 +3065,7 @@
       </w:pPr>
     </w:lvl>
   </w:abstractNum>
-  <w:abstractNum w:abstractNumId="7" w15:restartNumberingAfterBreak="0">
+  <w:abstractNum w:abstractNumId="9" w15:restartNumberingAfterBreak="0">
     <w:nsid w:val="54406D1E"/>
     <w:multiLevelType w:val="hybridMultilevel"/>
     <w:tmpl w:val="6B3079D2"/>
@@ -2653,29 +3154,127 @@
       </w:pPr>
     </w:lvl>
   </w:abstractNum>
+  <w:abstractNum w:abstractNumId="10" w15:restartNumberingAfterBreak="0">
+    <w:nsid w:val="76C70CEA"/>
+    <w:multiLevelType w:val="hybridMultilevel"/>
+    <w:tmpl w:val="0C08D244"/>
+    <w:lvl w:ilvl="0" w:tplc="0809000F">
+      <w:start w:val="1"/>
+      <w:numFmt w:val="decimal"/>
+      <w:lvlText w:val="%1."/>
+      <w:lvlJc w:val="left"/>
+      <w:pPr>
+        <w:ind w:left="720" w:hanging="360"/>
+      </w:pPr>
+      <w:rPr>
+        <w:rFonts w:hint="default"/>
+      </w:rPr>
+    </w:lvl>
+    <w:lvl w:ilvl="1" w:tplc="08090019" w:tentative="1">
+      <w:start w:val="1"/>
+      <w:numFmt w:val="lowerLetter"/>
+      <w:lvlText w:val="%2."/>
+      <w:lvlJc w:val="left"/>
+      <w:pPr>
+        <w:ind w:left="1440" w:hanging="360"/>
+      </w:pPr>
+    </w:lvl>
+    <w:lvl w:ilvl="2" w:tplc="0809001B" w:tentative="1">
+      <w:start w:val="1"/>
+      <w:numFmt w:val="lowerRoman"/>
+      <w:lvlText w:val="%3."/>
+      <w:lvlJc w:val="right"/>
+      <w:pPr>
+        <w:ind w:left="2160" w:hanging="180"/>
+      </w:pPr>
+    </w:lvl>
+    <w:lvl w:ilvl="3" w:tplc="0809000F" w:tentative="1">
+      <w:start w:val="1"/>
+      <w:numFmt w:val="decimal"/>
+      <w:lvlText w:val="%4."/>
+      <w:lvlJc w:val="left"/>
+      <w:pPr>
+        <w:ind w:left="2880" w:hanging="360"/>
+      </w:pPr>
+    </w:lvl>
+    <w:lvl w:ilvl="4" w:tplc="08090019" w:tentative="1">
+      <w:start w:val="1"/>
+      <w:numFmt w:val="lowerLetter"/>
+      <w:lvlText w:val="%5."/>
+      <w:lvlJc w:val="left"/>
+      <w:pPr>
+        <w:ind w:left="3600" w:hanging="360"/>
+      </w:pPr>
+    </w:lvl>
+    <w:lvl w:ilvl="5" w:tplc="0809001B" w:tentative="1">
+      <w:start w:val="1"/>
+      <w:numFmt w:val="lowerRoman"/>
+      <w:lvlText w:val="%6."/>
+      <w:lvlJc w:val="right"/>
+      <w:pPr>
+        <w:ind w:left="4320" w:hanging="180"/>
+      </w:pPr>
+    </w:lvl>
+    <w:lvl w:ilvl="6" w:tplc="0809000F" w:tentative="1">
+      <w:start w:val="1"/>
+      <w:numFmt w:val="decimal"/>
+      <w:lvlText w:val="%7."/>
+      <w:lvlJc w:val="left"/>
+      <w:pPr>
+        <w:ind w:left="5040" w:hanging="360"/>
+      </w:pPr>
+    </w:lvl>
+    <w:lvl w:ilvl="7" w:tplc="08090019" w:tentative="1">
+      <w:start w:val="1"/>
+      <w:numFmt w:val="lowerLetter"/>
+      <w:lvlText w:val="%8."/>
+      <w:lvlJc w:val="left"/>
+      <w:pPr>
+        <w:ind w:left="5760" w:hanging="360"/>
+      </w:pPr>
+    </w:lvl>
+    <w:lvl w:ilvl="8" w:tplc="0809001B" w:tentative="1">
+      <w:start w:val="1"/>
+      <w:numFmt w:val="lowerRoman"/>
+      <w:lvlText w:val="%9."/>
+      <w:lvlJc w:val="right"/>
+      <w:pPr>
+        <w:ind w:left="6480" w:hanging="180"/>
+      </w:pPr>
+    </w:lvl>
+  </w:abstractNum>
   <w:num w:numId="1" w16cid:durableId="1815678993">
+    <w:abstractNumId w:val="1"/>
+  </w:num>
+  <w:num w:numId="2" w16cid:durableId="231893952">
+    <w:abstractNumId w:val="4"/>
+  </w:num>
+  <w:num w:numId="3" w16cid:durableId="849946850">
+    <w:abstractNumId w:val="3"/>
+  </w:num>
+  <w:num w:numId="4" w16cid:durableId="352268718">
+    <w:abstractNumId w:val="6"/>
+  </w:num>
+  <w:num w:numId="5" w16cid:durableId="1917544629">
+    <w:abstractNumId w:val="8"/>
+  </w:num>
+  <w:num w:numId="6" w16cid:durableId="1262640700">
+    <w:abstractNumId w:val="2"/>
+  </w:num>
+  <w:num w:numId="7" w16cid:durableId="46875466">
+    <w:abstractNumId w:val="9"/>
+  </w:num>
+  <w:num w:numId="8" w16cid:durableId="1133014273">
+    <w:abstractNumId w:val="7"/>
+  </w:num>
+  <w:num w:numId="9" w16cid:durableId="341007453">
     <w:abstractNumId w:val="0"/>
   </w:num>
-  <w:num w:numId="2" w16cid:durableId="231893952">
-    <w:abstractNumId w:val="3"/>
+  <w:num w:numId="10" w16cid:durableId="1013723343">
+    <w:abstractNumId w:val="5"/>
   </w:num>
-  <w:num w:numId="3" w16cid:durableId="849946850">
-    <w:abstractNumId w:val="2"/>
-  </w:num>
-  <w:num w:numId="4" w16cid:durableId="352268718">
-    <w:abstractNumId w:val="4"/>
-  </w:num>
-  <w:num w:numId="5" w16cid:durableId="1917544629">
-    <w:abstractNumId w:val="6"/>
-  </w:num>
-  <w:num w:numId="6" w16cid:durableId="1262640700">
-    <w:abstractNumId w:val="1"/>
-  </w:num>
-  <w:num w:numId="7" w16cid:durableId="46875466">
-    <w:abstractNumId w:val="7"/>
-  </w:num>
-  <w:num w:numId="8" w16cid:durableId="1133014273">
-    <w:abstractNumId w:val="5"/>
+  <w:num w:numId="11" w16cid:durableId="1997027725">
+    <w:abstractNumId w:val="10"/>
   </w:num>
 </w:numbering>
 </file>

</xml_diff>